<commit_message>
Compomentes de cliente, producto y ventas
</commit_message>
<xml_diff>
--- a/server/documentation/Start.docx
+++ b/server/documentation/Start.docx
@@ -38,13 +38,7 @@
         <w:t xml:space="preserve"> módulo de ventas</w:t>
       </w:r>
       <w:r>
-        <w:t xml:space="preserve"> para clientes exclusivos, para ello se debe desarrollar un sistema para</w:t>
-      </w:r>
-      <w:r>
-        <w:t xml:space="preserve"> </w:t>
-      </w:r>
-      <w:r>
-        <w:t xml:space="preserve">trabajar </w:t>
+        <w:t xml:space="preserve"> para clientes exclusivos, para ello se debe desarrollar un sistema para trabajar </w:t>
       </w:r>
       <w:r>
         <w:rPr>
@@ -71,22 +65,13 @@
         <w:t>campos para cliente</w:t>
       </w:r>
       <w:r>
-        <w:t>.</w:t>
-      </w:r>
-      <w:r>
-        <w:t xml:space="preserve"> </w:t>
+        <w:t xml:space="preserve">. </w:t>
       </w:r>
       <w:r>
         <w:rPr>
           <w:u w:val="single"/>
         </w:rPr>
-        <w:t>Para ventas que se puedan seleccionar de 1 a n productos, se calcule su precio de venta total. Se debe de mostrar el</w:t>
-      </w:r>
-      <w:r>
-        <w:rPr>
-          <w:u w:val="single"/>
-        </w:rPr>
-        <w:t xml:space="preserve"> </w:t>
+        <w:t xml:space="preserve">Para ventas que se puedan seleccionar de 1 a n productos, se calcule su precio de venta total. Se debe de mostrar el </w:t>
       </w:r>
       <w:r>
         <w:rPr>
@@ -246,15 +231,7 @@
       </w:r>
       <w:proofErr w:type="spellEnd"/>
       <w:r>
-        <w:t xml:space="preserve"> como Aplicación Web en estas posibles opciones Angular, </w:t>
-      </w:r>
-      <w:proofErr w:type="spellStart"/>
-      <w:r>
-        <w:t>React</w:t>
-      </w:r>
-      <w:proofErr w:type="spellEnd"/>
-      <w:r>
-        <w:t xml:space="preserve"> o ASP.NET.</w:t>
+        <w:t xml:space="preserve"> como Aplicación Web en estas posibles opciones Angular, React o ASP.NET.</w:t>
       </w:r>
     </w:p>
     <w:p>
@@ -274,6 +251,7 @@
           <w:color w:val="2F5496" w:themeColor="accent1" w:themeShade="BF"/>
           <w:sz w:val="26"/>
           <w:szCs w:val="26"/>
+          <w:lang w:val="en-US"/>
         </w:rPr>
       </w:pPr>
       <w:r>
@@ -1079,7 +1057,6 @@
                                 <w:szCs w:val="56"/>
                               </w:rPr>
                             </w:pPr>
-                            <w:proofErr w:type="spellStart"/>
                             <w:r>
                               <w:rPr>
                                 <w:sz w:val="56"/>
@@ -1087,7 +1064,6 @@
                               </w:rPr>
                               <w:t>React</w:t>
                             </w:r>
-                            <w:proofErr w:type="spellEnd"/>
                           </w:p>
                           <w:p>
                             <w:pPr>
@@ -1140,7 +1116,6 @@
                           <w:szCs w:val="56"/>
                         </w:rPr>
                       </w:pPr>
-                      <w:proofErr w:type="spellStart"/>
                       <w:r>
                         <w:rPr>
                           <w:sz w:val="56"/>
@@ -1148,7 +1123,6 @@
                         </w:rPr>
                         <w:t>React</w:t>
                       </w:r>
-                      <w:proofErr w:type="spellEnd"/>
                     </w:p>
                     <w:p>
                       <w:pPr>
@@ -1362,11 +1336,17 @@
           <w:color w:val="2F5496" w:themeColor="accent1" w:themeShade="BF"/>
           <w:sz w:val="26"/>
           <w:szCs w:val="26"/>
+          <w:lang w:val="en-US"/>
         </w:rPr>
         <w:t>Vistas</w:t>
       </w:r>
     </w:p>
     <w:p>
+      <w:pPr>
+        <w:rPr>
+          <w:lang w:val="en-US"/>
+        </w:rPr>
+      </w:pPr>
       <w:r>
         <w:rPr>
           <w:noProof/>
@@ -1530,6 +1510,9 @@
         </mc:AlternateContent>
       </w:r>
       <w:r>
+        <w:rPr>
+          <w:lang w:val="en-US"/>
+        </w:rPr>
         <w:br w:type="page"/>
       </w:r>
     </w:p>
@@ -1544,6 +1527,7 @@
           <w:color w:val="2F5496" w:themeColor="accent1" w:themeShade="BF"/>
           <w:sz w:val="26"/>
           <w:szCs w:val="26"/>
+          <w:lang w:val="en-US"/>
         </w:rPr>
       </w:pPr>
       <w:r>
@@ -2411,15 +2395,42 @@
           <w:color w:val="2F5496" w:themeColor="accent1" w:themeShade="BF"/>
           <w:sz w:val="26"/>
           <w:szCs w:val="26"/>
+          <w:lang w:val="en-US"/>
         </w:rPr>
         <w:t>HOME Page</w:t>
       </w:r>
     </w:p>
-    <w:p/>
-    <w:p/>
-    <w:p/>
-    <w:p>
-      <w:r>
+    <w:p>
+      <w:pPr>
+        <w:rPr>
+          <w:lang w:val="en-US"/>
+        </w:rPr>
+      </w:pPr>
+    </w:p>
+    <w:p>
+      <w:pPr>
+        <w:rPr>
+          <w:lang w:val="en-US"/>
+        </w:rPr>
+      </w:pPr>
+    </w:p>
+    <w:p>
+      <w:pPr>
+        <w:rPr>
+          <w:lang w:val="en-US"/>
+        </w:rPr>
+      </w:pPr>
+    </w:p>
+    <w:p>
+      <w:pPr>
+        <w:rPr>
+          <w:lang w:val="en-US"/>
+        </w:rPr>
+      </w:pPr>
+      <w:r>
+        <w:rPr>
+          <w:lang w:val="en-US"/>
+        </w:rPr>
         <w:br w:type="page"/>
       </w:r>
     </w:p>
@@ -2434,6 +2445,7 @@
           <w:color w:val="2F5496" w:themeColor="accent1" w:themeShade="BF"/>
           <w:sz w:val="32"/>
           <w:szCs w:val="32"/>
+          <w:lang w:val="en-US"/>
         </w:rPr>
       </w:pPr>
       <w:r>
@@ -2442,13 +2454,22 @@
           <w:color w:val="2F5496" w:themeColor="accent1" w:themeShade="BF"/>
           <w:sz w:val="32"/>
           <w:szCs w:val="32"/>
+          <w:lang w:val="en-US"/>
         </w:rPr>
         <w:lastRenderedPageBreak/>
         <w:t>API</w:t>
       </w:r>
     </w:p>
     <w:p>
-      <w:r>
+      <w:pPr>
+        <w:rPr>
+          <w:lang w:val="en-US"/>
+        </w:rPr>
+      </w:pPr>
+      <w:r>
+        <w:rPr>
+          <w:lang w:val="en-US"/>
+        </w:rPr>
         <w:t xml:space="preserve">ENDPOINT: </w:t>
       </w:r>
       <w:hyperlink r:id="rId7" w:history="1">
@@ -2456,12 +2477,28 @@
           <w:rPr>
             <w:color w:val="0563C1" w:themeColor="hyperlink"/>
             <w:u w:val="single"/>
+            <w:lang w:val="en-US"/>
           </w:rPr>
           <w:t>http://localhost:8000/</w:t>
         </w:r>
       </w:hyperlink>
       <w:r>
-        <w:t>unicomerAPI/</w:t>
+        <w:rPr>
+          <w:lang w:val="en-US"/>
+        </w:rPr>
+        <w:t>cl</w:t>
+      </w:r>
+      <w:r>
+        <w:rPr>
+          <w:lang w:val="en-US"/>
+        </w:rPr>
+        <w:t>iente</w:t>
+      </w:r>
+      <w:r>
+        <w:rPr>
+          <w:lang w:val="en-US"/>
+        </w:rPr>
+        <w:t>/</w:t>
       </w:r>
     </w:p>
     <w:tbl>
@@ -2572,7 +2609,6 @@
             <w:r>
               <w:t>cliente</w:t>
             </w:r>
-            <w:proofErr w:type="gramStart"/>
             <w:r>
               <w:t>/:</w:t>
             </w:r>
@@ -2581,7 +2617,6 @@
               <w:t>idUser</w:t>
             </w:r>
             <w:proofErr w:type="spellEnd"/>
-            <w:proofErr w:type="gramEnd"/>
           </w:p>
         </w:tc>
         <w:tc>
@@ -2611,7 +2646,6 @@
             <w:r>
               <w:t>producto</w:t>
             </w:r>
-            <w:proofErr w:type="gramStart"/>
             <w:r>
               <w:t>/:</w:t>
             </w:r>
@@ -2623,7 +2657,6 @@
               <w:t>producto</w:t>
             </w:r>
             <w:proofErr w:type="spellEnd"/>
-            <w:proofErr w:type="gramEnd"/>
           </w:p>
         </w:tc>
         <w:tc>
@@ -2651,18 +2684,13 @@
               <w:cnfStyle w:val="000000100000" w:firstRow="0" w:lastRow="0" w:firstColumn="0" w:lastColumn="0" w:oddVBand="0" w:evenVBand="0" w:oddHBand="1" w:evenHBand="0" w:firstRowFirstColumn="0" w:firstRowLastColumn="0" w:lastRowFirstColumn="0" w:lastRowLastColumn="0"/>
             </w:pPr>
             <w:r>
-              <w:t>Venta</w:t>
-            </w:r>
-            <w:proofErr w:type="gramStart"/>
-            <w:r>
-              <w:t>/:</w:t>
+              <w:t>Venta/:</w:t>
             </w:r>
             <w:proofErr w:type="spellStart"/>
             <w:r>
               <w:t>IdVenta</w:t>
             </w:r>
             <w:proofErr w:type="spellEnd"/>
-            <w:proofErr w:type="gramEnd"/>
           </w:p>
         </w:tc>
       </w:tr>
@@ -3384,27 +3412,32 @@
       <w:r>
         <w:t xml:space="preserve">CREATE TABLE </w:t>
       </w:r>
-      <w:proofErr w:type="gramStart"/>
       <w:r>
         <w:t>clientes</w:t>
       </w:r>
       <w:r>
         <w:t>(</w:t>
       </w:r>
-      <w:proofErr w:type="gramEnd"/>
     </w:p>
     <w:p>
       <w:pPr>
         <w:spacing w:after="0" w:line="240" w:lineRule="auto"/>
+        <w:rPr>
+          <w:lang w:val="en-US"/>
+        </w:rPr>
       </w:pPr>
       <w:r>
         <w:rPr>
           <w:b/>
           <w:bCs/>
+          <w:lang w:val="en-US"/>
         </w:rPr>
         <w:t xml:space="preserve">  id</w:t>
       </w:r>
       <w:r>
+        <w:rPr>
+          <w:lang w:val="en-US"/>
+        </w:rPr>
         <w:t xml:space="preserve"> INT AUTO_INCREMENT PRIMARY KEY,</w:t>
       </w:r>
     </w:p>
@@ -3413,6 +3446,9 @@
         <w:spacing w:after="0" w:line="240" w:lineRule="auto"/>
       </w:pPr>
       <w:r>
+        <w:rPr>
+          <w:lang w:val="en-US"/>
+        </w:rPr>
         <w:t xml:space="preserve">  </w:t>
       </w:r>
       <w:r>
@@ -3430,15 +3466,7 @@
         <w:t>s</w:t>
       </w:r>
       <w:r>
-        <w:t xml:space="preserve"> </w:t>
-      </w:r>
-      <w:proofErr w:type="gramStart"/>
-      <w:r>
-        <w:t>VARCHAR(</w:t>
-      </w:r>
-      <w:proofErr w:type="gramEnd"/>
-      <w:r>
-        <w:t>50) NOT NULL,</w:t>
+        <w:t xml:space="preserve"> VARCHAR(50) NOT NULL,</w:t>
       </w:r>
     </w:p>
     <w:p>
@@ -3463,15 +3491,7 @@
         <w:t>s</w:t>
       </w:r>
       <w:r>
-        <w:t xml:space="preserve"> </w:t>
-      </w:r>
-      <w:proofErr w:type="gramStart"/>
-      <w:r>
-        <w:t>VARCHAR(</w:t>
-      </w:r>
-      <w:proofErr w:type="gramEnd"/>
-      <w:r>
-        <w:t>50) NOT NULL,</w:t>
+        <w:t xml:space="preserve"> VARCHAR(50) NOT NULL,</w:t>
       </w:r>
     </w:p>
     <w:p>
@@ -3491,15 +3511,7 @@
       </w:r>
       <w:proofErr w:type="spellEnd"/>
       <w:r>
-        <w:t xml:space="preserve"> </w:t>
-      </w:r>
-      <w:proofErr w:type="gramStart"/>
-      <w:r>
-        <w:t>VARCHAR(</w:t>
-      </w:r>
-      <w:proofErr w:type="gramEnd"/>
-      <w:r>
-        <w:t>100),</w:t>
+        <w:t xml:space="preserve"> VARCHAR(100),</w:t>
       </w:r>
     </w:p>
     <w:p>
@@ -3519,15 +3531,7 @@
       </w:r>
       <w:proofErr w:type="spellEnd"/>
       <w:r>
-        <w:t xml:space="preserve"> </w:t>
-      </w:r>
-      <w:proofErr w:type="gramStart"/>
-      <w:r>
-        <w:t>VARCHAR(</w:t>
-      </w:r>
-      <w:proofErr w:type="gramEnd"/>
-      <w:r>
-        <w:t>15),</w:t>
+        <w:t xml:space="preserve"> VARCHAR(15),</w:t>
       </w:r>
     </w:p>
     <w:p>
@@ -3545,53 +3549,84 @@
         <w:t>email</w:t>
       </w:r>
       <w:r>
-        <w:t xml:space="preserve"> </w:t>
-      </w:r>
-      <w:proofErr w:type="gramStart"/>
-      <w:r>
-        <w:t>VARCHAR(</w:t>
-      </w:r>
-      <w:proofErr w:type="gramEnd"/>
-      <w:r>
-        <w:t>100)</w:t>
+        <w:t xml:space="preserve"> VARCHAR(100)</w:t>
       </w:r>
     </w:p>
     <w:p>
       <w:pPr>
         <w:spacing w:after="0" w:line="240" w:lineRule="auto"/>
-      </w:pPr>
-      <w:r>
+        <w:rPr>
+          <w:lang w:val="en-US"/>
+        </w:rPr>
+      </w:pPr>
+      <w:r>
+        <w:rPr>
+          <w:lang w:val="en-US"/>
+        </w:rPr>
         <w:t>);</w:t>
       </w:r>
     </w:p>
     <w:p>
       <w:pPr>
         <w:spacing w:after="0" w:line="240" w:lineRule="auto"/>
+        <w:rPr>
+          <w:lang w:val="en-US"/>
+        </w:rPr>
       </w:pPr>
     </w:p>
     <w:p>
       <w:pPr>
         <w:spacing w:after="0" w:line="240" w:lineRule="auto"/>
-      </w:pPr>
-      <w:r>
-        <w:t>CREATE TABLE productos (</w:t>
+        <w:rPr>
+          <w:lang w:val="en-US"/>
+        </w:rPr>
+      </w:pPr>
+      <w:r>
+        <w:rPr>
+          <w:lang w:val="en-US"/>
+        </w:rPr>
+        <w:t xml:space="preserve">CREATE TABLE </w:t>
+      </w:r>
+      <w:proofErr w:type="spellStart"/>
+      <w:r>
+        <w:rPr>
+          <w:lang w:val="en-US"/>
+        </w:rPr>
+        <w:t>productos</w:t>
+      </w:r>
+      <w:proofErr w:type="spellEnd"/>
+      <w:r>
+        <w:rPr>
+          <w:lang w:val="en-US"/>
+        </w:rPr>
+        <w:t xml:space="preserve"> (</w:t>
       </w:r>
     </w:p>
     <w:p>
       <w:pPr>
         <w:spacing w:after="0" w:line="240" w:lineRule="auto"/>
-      </w:pPr>
-      <w:r>
+        <w:rPr>
+          <w:lang w:val="en-US"/>
+        </w:rPr>
+      </w:pPr>
+      <w:r>
+        <w:rPr>
+          <w:lang w:val="en-US"/>
+        </w:rPr>
         <w:t xml:space="preserve">  </w:t>
       </w:r>
       <w:r>
         <w:rPr>
           <w:b/>
           <w:bCs/>
+          <w:lang w:val="en-US"/>
         </w:rPr>
         <w:t>id</w:t>
       </w:r>
       <w:r>
+        <w:rPr>
+          <w:lang w:val="en-US"/>
+        </w:rPr>
         <w:t xml:space="preserve"> INT AUTO_INCREMENT PRIMARY KEY,</w:t>
       </w:r>
     </w:p>
@@ -3600,6 +3635,9 @@
         <w:spacing w:after="0" w:line="240" w:lineRule="auto"/>
       </w:pPr>
       <w:r>
+        <w:rPr>
+          <w:lang w:val="en-US"/>
+        </w:rPr>
         <w:t xml:space="preserve">  </w:t>
       </w:r>
       <w:r>
@@ -3610,15 +3648,7 @@
         <w:t>nombre</w:t>
       </w:r>
       <w:r>
-        <w:t xml:space="preserve"> </w:t>
-      </w:r>
-      <w:proofErr w:type="gramStart"/>
-      <w:r>
-        <w:t>VARCHAR(</w:t>
-      </w:r>
-      <w:proofErr w:type="gramEnd"/>
-      <w:r>
-        <w:t>100) NOT NULL,</w:t>
+        <w:t xml:space="preserve"> VARCHAR(100) NOT NULL,</w:t>
       </w:r>
     </w:p>
     <w:p>
@@ -3644,91 +3674,149 @@
     <w:p>
       <w:pPr>
         <w:spacing w:after="0" w:line="240" w:lineRule="auto"/>
+        <w:rPr>
+          <w:lang w:val="en-US"/>
+        </w:rPr>
       </w:pPr>
       <w:r>
         <w:t xml:space="preserve">  </w:t>
       </w:r>
+      <w:proofErr w:type="spellStart"/>
       <w:r>
         <w:rPr>
           <w:b/>
           <w:bCs/>
+          <w:lang w:val="en-US"/>
         </w:rPr>
         <w:t>precio</w:t>
       </w:r>
-      <w:r>
-        <w:t xml:space="preserve"> </w:t>
-      </w:r>
-      <w:proofErr w:type="gramStart"/>
-      <w:r>
-        <w:t>DECIMAL(</w:t>
-      </w:r>
-      <w:proofErr w:type="gramEnd"/>
-      <w:r>
-        <w:t>10, 2) NOT NULL</w:t>
+      <w:proofErr w:type="spellEnd"/>
+      <w:r>
+        <w:rPr>
+          <w:lang w:val="en-US"/>
+        </w:rPr>
+        <w:t xml:space="preserve"> DECIMAL(10, 2) NOT NULL</w:t>
       </w:r>
     </w:p>
     <w:p>
       <w:pPr>
         <w:spacing w:after="0" w:line="240" w:lineRule="auto"/>
-      </w:pPr>
-      <w:r>
+        <w:rPr>
+          <w:lang w:val="en-US"/>
+        </w:rPr>
+      </w:pPr>
+      <w:r>
+        <w:rPr>
+          <w:lang w:val="en-US"/>
+        </w:rPr>
         <w:t>);</w:t>
       </w:r>
     </w:p>
     <w:p>
       <w:pPr>
         <w:spacing w:after="0" w:line="240" w:lineRule="auto"/>
+        <w:rPr>
+          <w:lang w:val="en-US"/>
+        </w:rPr>
       </w:pPr>
     </w:p>
     <w:p>
       <w:pPr>
         <w:spacing w:after="0" w:line="240" w:lineRule="auto"/>
-      </w:pPr>
-      <w:r>
-        <w:t>CREATE TABLE ventas (</w:t>
+        <w:rPr>
+          <w:lang w:val="en-US"/>
+        </w:rPr>
+      </w:pPr>
+      <w:r>
+        <w:rPr>
+          <w:lang w:val="en-US"/>
+        </w:rPr>
+        <w:t xml:space="preserve">CREATE TABLE </w:t>
+      </w:r>
+      <w:proofErr w:type="spellStart"/>
+      <w:r>
+        <w:rPr>
+          <w:lang w:val="en-US"/>
+        </w:rPr>
+        <w:t>ventas</w:t>
+      </w:r>
+      <w:proofErr w:type="spellEnd"/>
+      <w:r>
+        <w:rPr>
+          <w:lang w:val="en-US"/>
+        </w:rPr>
+        <w:t xml:space="preserve"> (</w:t>
       </w:r>
     </w:p>
     <w:p>
       <w:pPr>
         <w:spacing w:after="0" w:line="240" w:lineRule="auto"/>
-      </w:pPr>
-      <w:r>
+        <w:rPr>
+          <w:lang w:val="en-US"/>
+        </w:rPr>
+      </w:pPr>
+      <w:r>
+        <w:rPr>
+          <w:lang w:val="en-US"/>
+        </w:rPr>
         <w:t xml:space="preserve">  </w:t>
       </w:r>
       <w:r>
         <w:rPr>
           <w:b/>
           <w:bCs/>
+          <w:lang w:val="en-US"/>
         </w:rPr>
         <w:t>id</w:t>
       </w:r>
       <w:r>
+        <w:rPr>
+          <w:lang w:val="en-US"/>
+        </w:rPr>
         <w:t xml:space="preserve"> INT AUTO_INCREMENT PRIMARY KEY,</w:t>
       </w:r>
     </w:p>
     <w:p>
       <w:pPr>
         <w:spacing w:after="0" w:line="240" w:lineRule="auto"/>
-      </w:pPr>
-      <w:r>
+        <w:rPr>
+          <w:lang w:val="en-US"/>
+        </w:rPr>
+      </w:pPr>
+      <w:r>
+        <w:rPr>
+          <w:lang w:val="en-US"/>
+        </w:rPr>
         <w:t xml:space="preserve">  </w:t>
       </w:r>
+      <w:proofErr w:type="spellStart"/>
       <w:r>
         <w:rPr>
           <w:b/>
           <w:bCs/>
+          <w:lang w:val="en-US"/>
         </w:rPr>
         <w:t>fecha</w:t>
       </w:r>
-      <w:r>
+      <w:proofErr w:type="spellEnd"/>
+      <w:r>
+        <w:rPr>
+          <w:lang w:val="en-US"/>
+        </w:rPr>
         <w:t xml:space="preserve"> DATE NOT NULL,</w:t>
       </w:r>
     </w:p>
     <w:p>
       <w:pPr>
         <w:spacing w:after="0" w:line="240" w:lineRule="auto"/>
-      </w:pPr>
-      <w:r>
+        <w:rPr>
+          <w:lang w:val="en-US"/>
+        </w:rPr>
+      </w:pPr>
+      <w:r>
+        <w:rPr>
+          <w:lang w:val="en-US"/>
+        </w:rPr>
         <w:t xml:space="preserve">  </w:t>
       </w:r>
       <w:proofErr w:type="spellStart"/>
@@ -3736,66 +3824,107 @@
         <w:rPr>
           <w:b/>
           <w:bCs/>
+          <w:lang w:val="en-US"/>
         </w:rPr>
         <w:t>cliente_id</w:t>
       </w:r>
       <w:proofErr w:type="spellEnd"/>
       <w:r>
+        <w:rPr>
+          <w:lang w:val="en-US"/>
+        </w:rPr>
         <w:t xml:space="preserve"> INT,</w:t>
       </w:r>
     </w:p>
     <w:p>
       <w:pPr>
         <w:spacing w:after="0" w:line="240" w:lineRule="auto"/>
-      </w:pPr>
-      <w:r>
+        <w:rPr>
+          <w:lang w:val="en-US"/>
+        </w:rPr>
+      </w:pPr>
+      <w:r>
+        <w:rPr>
+          <w:lang w:val="en-US"/>
+        </w:rPr>
         <w:t>);</w:t>
       </w:r>
     </w:p>
     <w:p>
       <w:pPr>
         <w:spacing w:after="0" w:line="240" w:lineRule="auto"/>
+        <w:rPr>
+          <w:lang w:val="en-US"/>
+        </w:rPr>
       </w:pPr>
     </w:p>
     <w:p>
       <w:pPr>
         <w:spacing w:after="0" w:line="240" w:lineRule="auto"/>
-      </w:pPr>
-      <w:r>
+        <w:rPr>
+          <w:lang w:val="en-US"/>
+        </w:rPr>
+      </w:pPr>
+      <w:r>
+        <w:rPr>
+          <w:lang w:val="en-US"/>
+        </w:rPr>
         <w:t xml:space="preserve">CREATE TABLE </w:t>
       </w:r>
       <w:proofErr w:type="spellStart"/>
       <w:r>
+        <w:rPr>
+          <w:lang w:val="en-US"/>
+        </w:rPr>
         <w:t>ventasProductos</w:t>
       </w:r>
       <w:proofErr w:type="spellEnd"/>
       <w:r>
+        <w:rPr>
+          <w:lang w:val="en-US"/>
+        </w:rPr>
         <w:t xml:space="preserve"> (</w:t>
       </w:r>
     </w:p>
     <w:p>
       <w:pPr>
         <w:spacing w:after="0" w:line="240" w:lineRule="auto"/>
-      </w:pPr>
-      <w:r>
+        <w:rPr>
+          <w:lang w:val="en-US"/>
+        </w:rPr>
+      </w:pPr>
+      <w:r>
+        <w:rPr>
+          <w:lang w:val="en-US"/>
+        </w:rPr>
         <w:t xml:space="preserve">  </w:t>
       </w:r>
       <w:r>
         <w:rPr>
           <w:b/>
           <w:bCs/>
+          <w:lang w:val="en-US"/>
         </w:rPr>
         <w:t>id</w:t>
       </w:r>
       <w:r>
+        <w:rPr>
+          <w:lang w:val="en-US"/>
+        </w:rPr>
         <w:t xml:space="preserve"> INT AUTO_INCREMENT PRIMARY KEY,</w:t>
       </w:r>
     </w:p>
     <w:p>
       <w:pPr>
         <w:spacing w:after="0" w:line="240" w:lineRule="auto"/>
-      </w:pPr>
-      <w:r>
+        <w:rPr>
+          <w:lang w:val="en-US"/>
+        </w:rPr>
+      </w:pPr>
+      <w:r>
+        <w:rPr>
+          <w:lang w:val="en-US"/>
+        </w:rPr>
         <w:t xml:space="preserve">  </w:t>
       </w:r>
       <w:proofErr w:type="spellStart"/>
@@ -3803,6 +3932,7 @@
         <w:rPr>
           <w:b/>
           <w:bCs/>
+          <w:lang w:val="en-US"/>
         </w:rPr>
         <w:t>venta_id</w:t>
       </w:r>
@@ -3811,21 +3941,42 @@
         <w:rPr>
           <w:b/>
           <w:bCs/>
+          <w:lang w:val="en-US"/>
         </w:rPr>
         <w:t xml:space="preserve"> </w:t>
       </w:r>
       <w:r>
-        <w:t>FOREIGN KEY REFERENCES ventas</w:t>
-      </w:r>
-      <w:r>
+        <w:rPr>
+          <w:lang w:val="en-US"/>
+        </w:rPr>
+        <w:t xml:space="preserve">FOREIGN KEY REFERENCES </w:t>
+      </w:r>
+      <w:proofErr w:type="spellStart"/>
+      <w:r>
+        <w:rPr>
+          <w:lang w:val="en-US"/>
+        </w:rPr>
+        <w:t>ventas</w:t>
+      </w:r>
+      <w:proofErr w:type="spellEnd"/>
+      <w:r>
+        <w:rPr>
+          <w:lang w:val="en-US"/>
+        </w:rPr>
         <w:t>,</w:t>
       </w:r>
     </w:p>
     <w:p>
       <w:pPr>
         <w:spacing w:after="0" w:line="240" w:lineRule="auto"/>
-      </w:pPr>
-      <w:r>
+        <w:rPr>
+          <w:lang w:val="en-US"/>
+        </w:rPr>
+      </w:pPr>
+      <w:r>
+        <w:rPr>
+          <w:lang w:val="en-US"/>
+        </w:rPr>
         <w:t xml:space="preserve">  </w:t>
       </w:r>
       <w:proofErr w:type="spellStart"/>
@@ -3833,17 +3984,29 @@
         <w:rPr>
           <w:b/>
           <w:bCs/>
+          <w:lang w:val="en-US"/>
         </w:rPr>
         <w:t>producto_id</w:t>
       </w:r>
       <w:proofErr w:type="spellEnd"/>
       <w:r>
+        <w:rPr>
+          <w:lang w:val="en-US"/>
+        </w:rPr>
         <w:t xml:space="preserve"> FOREIGN KEY REFERENCES </w:t>
       </w:r>
-      <w:r>
+      <w:proofErr w:type="spellStart"/>
+      <w:r>
+        <w:rPr>
+          <w:lang w:val="en-US"/>
+        </w:rPr>
         <w:t>producto</w:t>
       </w:r>
-      <w:r>
+      <w:proofErr w:type="spellEnd"/>
+      <w:r>
+        <w:rPr>
+          <w:lang w:val="en-US"/>
+        </w:rPr>
         <w:t>,</w:t>
       </w:r>
     </w:p>

</xml_diff>

<commit_message>
Get Ventas all y by ID, finished
</commit_message>
<xml_diff>
--- a/server/documentation/Start.docx
+++ b/server/documentation/Start.docx
@@ -2558,6 +2558,7 @@
             <w:r>
               <w:t>cliente</w:t>
             </w:r>
+            <w:proofErr w:type="gramStart"/>
             <w:r>
               <w:t>/:</w:t>
             </w:r>
@@ -2566,6 +2567,7 @@
               <w:t>idUser</w:t>
             </w:r>
             <w:proofErr w:type="spellEnd"/>
+            <w:proofErr w:type="gramEnd"/>
           </w:p>
         </w:tc>
         <w:tc>
@@ -2595,6 +2597,7 @@
             <w:r>
               <w:t>producto</w:t>
             </w:r>
+            <w:proofErr w:type="gramStart"/>
             <w:r>
               <w:t>/:</w:t>
             </w:r>
@@ -2606,6 +2609,7 @@
               <w:t>producto</w:t>
             </w:r>
             <w:proofErr w:type="spellEnd"/>
+            <w:proofErr w:type="gramEnd"/>
           </w:p>
         </w:tc>
         <w:tc>
@@ -2633,13 +2637,18 @@
               <w:cnfStyle w:val="000000100000" w:firstRow="0" w:lastRow="0" w:firstColumn="0" w:lastColumn="0" w:oddVBand="0" w:evenVBand="0" w:oddHBand="1" w:evenHBand="0" w:firstRowFirstColumn="0" w:firstRowLastColumn="0" w:lastRowFirstColumn="0" w:lastRowLastColumn="0"/>
             </w:pPr>
             <w:r>
-              <w:t>Venta/:</w:t>
+              <w:t>Venta</w:t>
+            </w:r>
+            <w:proofErr w:type="gramStart"/>
+            <w:r>
+              <w:t>/:</w:t>
             </w:r>
             <w:proofErr w:type="spellStart"/>
             <w:r>
               <w:t>IdVenta</w:t>
             </w:r>
             <w:proofErr w:type="spellEnd"/>
+            <w:proofErr w:type="gramEnd"/>
           </w:p>
         </w:tc>
       </w:tr>
@@ -2767,12 +2776,17 @@
           <w:p>
             <w:pPr>
               <w:cnfStyle w:val="000000000000" w:firstRow="0" w:lastRow="0" w:firstColumn="0" w:lastColumn="0" w:oddVBand="0" w:evenVBand="0" w:oddHBand="0" w:evenHBand="0" w:firstRowFirstColumn="0" w:firstRowLastColumn="0" w:lastRowFirstColumn="0" w:lastRowLastColumn="0"/>
+              <w:rPr>
+                <w:b/>
+                <w:bCs/>
+              </w:rPr>
             </w:pPr>
             <w:r>
-              <w:t xml:space="preserve">Devuelve </w:t>
-            </w:r>
-            <w:r>
-              <w:t>todas las ventas</w:t>
+              <w:rPr>
+                <w:b/>
+                <w:bCs/>
+              </w:rPr>
+              <w:t>Devuelve todas las ventas</w:t>
             </w:r>
           </w:p>
         </w:tc>
@@ -2783,8 +2797,16 @@
           <w:p>
             <w:pPr>
               <w:cnfStyle w:val="000000000000" w:firstRow="0" w:lastRow="0" w:firstColumn="0" w:lastColumn="0" w:oddVBand="0" w:evenVBand="0" w:oddHBand="0" w:evenHBand="0" w:firstRowFirstColumn="0" w:firstRowLastColumn="0" w:lastRowFirstColumn="0" w:lastRowLastColumn="0"/>
+              <w:rPr>
+                <w:b/>
+                <w:bCs/>
+              </w:rPr>
             </w:pPr>
             <w:r>
+              <w:rPr>
+                <w:b/>
+                <w:bCs/>
+              </w:rPr>
               <w:t>Devuelva una venta, del id</w:t>
             </w:r>
           </w:p>
@@ -3406,12 +3428,14 @@
       <w:r>
         <w:t xml:space="preserve">CREATE TABLE </w:t>
       </w:r>
+      <w:proofErr w:type="gramStart"/>
       <w:r>
         <w:t>clientes</w:t>
       </w:r>
       <w:r>
         <w:t>(</w:t>
       </w:r>
+      <w:proofErr w:type="gramEnd"/>
     </w:p>
     <w:p>
       <w:pPr>
@@ -3450,7 +3474,15 @@
         <w:t>s</w:t>
       </w:r>
       <w:r>
-        <w:t xml:space="preserve"> VARCHAR(50) NOT NULL,</w:t>
+        <w:t xml:space="preserve"> </w:t>
+      </w:r>
+      <w:proofErr w:type="gramStart"/>
+      <w:r>
+        <w:t>VARCHAR(</w:t>
+      </w:r>
+      <w:proofErr w:type="gramEnd"/>
+      <w:r>
+        <w:t>50) NOT NULL,</w:t>
       </w:r>
     </w:p>
     <w:p>
@@ -3475,7 +3507,15 @@
         <w:t>s</w:t>
       </w:r>
       <w:r>
-        <w:t xml:space="preserve"> VARCHAR(50) NOT NULL,</w:t>
+        <w:t xml:space="preserve"> </w:t>
+      </w:r>
+      <w:proofErr w:type="gramStart"/>
+      <w:r>
+        <w:t>VARCHAR(</w:t>
+      </w:r>
+      <w:proofErr w:type="gramEnd"/>
+      <w:r>
+        <w:t>50) NOT NULL,</w:t>
       </w:r>
     </w:p>
     <w:p>
@@ -3495,7 +3535,15 @@
       </w:r>
       <w:proofErr w:type="spellEnd"/>
       <w:r>
-        <w:t xml:space="preserve"> VARCHAR(100),</w:t>
+        <w:t xml:space="preserve"> </w:t>
+      </w:r>
+      <w:proofErr w:type="gramStart"/>
+      <w:r>
+        <w:t>VARCHAR(</w:t>
+      </w:r>
+      <w:proofErr w:type="gramEnd"/>
+      <w:r>
+        <w:t>100),</w:t>
       </w:r>
     </w:p>
     <w:p>
@@ -3515,7 +3563,15 @@
       </w:r>
       <w:proofErr w:type="spellEnd"/>
       <w:r>
-        <w:t xml:space="preserve"> VARCHAR(15),</w:t>
+        <w:t xml:space="preserve"> </w:t>
+      </w:r>
+      <w:proofErr w:type="gramStart"/>
+      <w:r>
+        <w:t>VARCHAR(</w:t>
+      </w:r>
+      <w:proofErr w:type="gramEnd"/>
+      <w:r>
+        <w:t>15),</w:t>
       </w:r>
     </w:p>
     <w:p>
@@ -3533,7 +3589,15 @@
         <w:t>email</w:t>
       </w:r>
       <w:r>
-        <w:t xml:space="preserve"> VARCHAR(100)</w:t>
+        <w:t xml:space="preserve"> </w:t>
+      </w:r>
+      <w:proofErr w:type="gramStart"/>
+      <w:r>
+        <w:t>VARCHAR(</w:t>
+      </w:r>
+      <w:proofErr w:type="gramEnd"/>
+      <w:r>
+        <w:t>100)</w:t>
       </w:r>
     </w:p>
     <w:p>
@@ -3590,7 +3654,15 @@
         <w:t>nombre</w:t>
       </w:r>
       <w:r>
-        <w:t xml:space="preserve"> VARCHAR(100) NOT NULL,</w:t>
+        <w:t xml:space="preserve"> </w:t>
+      </w:r>
+      <w:proofErr w:type="gramStart"/>
+      <w:r>
+        <w:t>VARCHAR(</w:t>
+      </w:r>
+      <w:proofErr w:type="gramEnd"/>
+      <w:r>
+        <w:t>100) NOT NULL,</w:t>
       </w:r>
     </w:p>
     <w:p>
@@ -3628,7 +3700,15 @@
         <w:t>precio</w:t>
       </w:r>
       <w:r>
-        <w:t xml:space="preserve"> DECIMAL(10, 2) NOT NULL</w:t>
+        <w:t xml:space="preserve"> </w:t>
+      </w:r>
+      <w:proofErr w:type="gramStart"/>
+      <w:r>
+        <w:t>DECIMAL(</w:t>
+      </w:r>
+      <w:proofErr w:type="gramEnd"/>
+      <w:r>
+        <w:t>10, 2) NOT NULL</w:t>
       </w:r>
     </w:p>
     <w:p>

</xml_diff>